<commit_message>
Proposal finalized with Instructors
</commit_message>
<xml_diff>
--- a/Proposal/project_3_proposal.docx
+++ b/Proposal/project_3_proposal.docx
@@ -10,6 +10,8 @@
           <w:bCs/>
         </w:rPr>
       </w:pPr>
+      <w:bookmarkStart w:id="0" w:name="_Hlk172140346"/>
+      <w:bookmarkEnd w:id="0"/>
       <w:r>
         <w:rPr>
           <w:b/>
@@ -17,6 +19,13 @@
         </w:rPr>
         <w:t>Project 3</w:t>
       </w:r>
+      <w:r>
+        <w:rPr>
+          <w:b/>
+          <w:bCs/>
+        </w:rPr>
+        <w:t xml:space="preserve"> Proposal</w:t>
+      </w:r>
     </w:p>
     <w:p>
       <w:pPr>
@@ -52,22 +61,49 @@
     </w:p>
     <w:p/>
     <w:p>
+      <w:pPr>
+        <w:spacing w:after="0"/>
+      </w:pPr>
       <w:r>
         <w:t>Topic: Natural Disasters (earthquakes, volcanoes, tsunamis)</w:t>
       </w:r>
     </w:p>
-    <w:p/>
+    <w:p>
+      <w:pPr>
+        <w:spacing w:after="0"/>
+      </w:pPr>
+      <w:r>
+        <w:t xml:space="preserve">Repository: </w:t>
+      </w:r>
+      <w:r>
+        <w:t>https://github.com/rooprg/project_3.git</w:t>
+      </w:r>
+    </w:p>
+    <w:p>
+      <w:pPr>
+        <w:spacing w:after="0"/>
+      </w:pPr>
+    </w:p>
     <w:p>
       <w:pPr>
         <w:pStyle w:val="ListParagraph"/>
         <w:numPr>
           <w:ilvl w:val="0"/>
-          <w:numId w:val="3"/>
+          <w:numId w:val="6"/>
         </w:numPr>
-        <w:spacing w:after="0" w:line="240" w:lineRule="auto"/>
-      </w:pPr>
-      <w:r>
-        <w:t>Timeframe:  21</w:t>
+        <w:spacing w:after="0"/>
+      </w:pPr>
+      <w:r>
+        <w:t>Topic and Rationale: Natural disaster tracking</w:t>
+      </w:r>
+      <w:r>
+        <w:t xml:space="preserve"> </w:t>
+      </w:r>
+      <w:r>
+        <w:t>to</w:t>
+      </w:r>
+      <w:r>
+        <w:t xml:space="preserve"> visualize if there are any hotspots for natural disasters on Earth, and additionally, assessing damage and frequency within the 21</w:t>
       </w:r>
       <w:r>
         <w:rPr>
@@ -78,11 +114,44 @@
       <w:r>
         <w:t xml:space="preserve"> century</w:t>
       </w:r>
-    </w:p>
-    <w:p>
-      <w:pPr>
-        <w:spacing w:after="0" w:line="240" w:lineRule="auto"/>
-        <w:ind w:left="360"/>
+      <w:r>
+        <w:t xml:space="preserve"> [</w:t>
+      </w:r>
+      <w:r>
+        <w:t>2000-present</w:t>
+      </w:r>
+      <w:r>
+        <w:t>]</w:t>
+      </w:r>
+      <w:r>
+        <w:t>.</w:t>
+      </w:r>
+      <w:r>
+        <w:t xml:space="preserve"> Our group </w:t>
+      </w:r>
+      <w:r>
+        <w:t>began our discussion about climate change</w:t>
+      </w:r>
+      <w:r>
+        <w:t xml:space="preserve"> and furthered that discussion </w:t>
+      </w:r>
+      <w:r>
+        <w:t>to how impactful</w:t>
+      </w:r>
+      <w:r>
+        <w:t xml:space="preserve"> natural disasters are in the current century (progression this century)</w:t>
+      </w:r>
+      <w:r>
+        <w:t xml:space="preserve">. We’d like to evaluate if there are any changes in </w:t>
+      </w:r>
+      <w:r>
+        <w:t>damages over time that could be correlated.</w:t>
+      </w:r>
+    </w:p>
+    <w:p>
+      <w:pPr>
+        <w:pStyle w:val="ListParagraph"/>
+        <w:spacing w:after="0"/>
       </w:pPr>
     </w:p>
     <w:p>
@@ -90,12 +159,435 @@
         <w:pStyle w:val="ListParagraph"/>
         <w:numPr>
           <w:ilvl w:val="0"/>
-          <w:numId w:val="3"/>
+          <w:numId w:val="6"/>
+        </w:numPr>
+        <w:spacing w:after="0"/>
+      </w:pPr>
+      <w:r>
+        <w:t xml:space="preserve">Database: </w:t>
+      </w:r>
+      <w:r>
+        <w:t xml:space="preserve">N.O. A. A. </w:t>
+      </w:r>
+      <w:r>
+        <w:t>[</w:t>
+      </w:r>
+      <w:r>
+        <w:t xml:space="preserve">API </w:t>
+      </w:r>
+      <w:r>
+        <w:t xml:space="preserve">link: </w:t>
+      </w:r>
+      <w:hyperlink r:id="rId5" w:history="1">
+        <w:r>
+          <w:rPr>
+            <w:rStyle w:val="Hyperlink"/>
+          </w:rPr>
+          <w:t>www.ngdc.noaa.gov/view/about</w:t>
+        </w:r>
+      </w:hyperlink>
+      <w:r>
+        <w:rPr>
+          <w:color w:val="3B4151"/>
+        </w:rPr>
+        <w:t>]</w:t>
+      </w:r>
+    </w:p>
+    <w:p>
+      <w:pPr>
+        <w:spacing w:after="0"/>
+      </w:pPr>
+    </w:p>
+    <w:p>
+      <w:pPr>
+        <w:pStyle w:val="ListParagraph"/>
+      </w:pPr>
+      <w:r>
+        <w:drawing>
+          <wp:inline distT="0" distB="0" distL="0" distR="0" wp14:anchorId="6D5BF007" wp14:editId="41037E65">
+            <wp:extent cx="2250219" cy="2509373"/>
+            <wp:effectExtent l="0" t="0" r="0" b="5715"/>
+            <wp:docPr id="1424337177" name="Picture 1" descr="A screen shot of a computer program&#10;&#10;Description automatically generated"/>
+            <wp:cNvGraphicFramePr>
+              <a:graphicFrameLocks xmlns:a="http://schemas.openxmlformats.org/drawingml/2006/main" noChangeAspect="1"/>
+            </wp:cNvGraphicFramePr>
+            <a:graphic xmlns:a="http://schemas.openxmlformats.org/drawingml/2006/main">
+              <a:graphicData uri="http://schemas.openxmlformats.org/drawingml/2006/picture">
+                <pic:pic xmlns:pic="http://schemas.openxmlformats.org/drawingml/2006/picture">
+                  <pic:nvPicPr>
+                    <pic:cNvPr id="1424337177" name="Picture 1" descr="A screen shot of a computer program&#10;&#10;Description automatically generated"/>
+                    <pic:cNvPicPr/>
+                  </pic:nvPicPr>
+                  <pic:blipFill>
+                    <a:blip r:embed="rId6"/>
+                    <a:stretch>
+                      <a:fillRect/>
+                    </a:stretch>
+                  </pic:blipFill>
+                  <pic:spPr>
+                    <a:xfrm>
+                      <a:off x="0" y="0"/>
+                      <a:ext cx="2264223" cy="2524990"/>
+                    </a:xfrm>
+                    <a:prstGeom prst="rect">
+                      <a:avLst/>
+                    </a:prstGeom>
+                  </pic:spPr>
+                </pic:pic>
+              </a:graphicData>
+            </a:graphic>
+          </wp:inline>
+        </w:drawing>
+      </w:r>
+    </w:p>
+    <w:p>
+      <w:pPr>
+        <w:pStyle w:val="ListParagraph"/>
+      </w:pPr>
+    </w:p>
+    <w:p>
+      <w:pPr>
+        <w:spacing w:after="0" w:line="240" w:lineRule="auto"/>
+        <w:ind w:left="360"/>
+      </w:pPr>
+    </w:p>
+    <w:p>
+      <w:pPr>
+        <w:pStyle w:val="ListParagraph"/>
+        <w:numPr>
+          <w:ilvl w:val="0"/>
+          <w:numId w:val="6"/>
         </w:numPr>
         <w:spacing w:after="0" w:line="240" w:lineRule="auto"/>
       </w:pPr>
       <w:r>
-        <w:t>Visualizations:</w:t>
+        <w:t>Visualization</w:t>
+      </w:r>
+      <w:r>
+        <w:t xml:space="preserve"> Proposals</w:t>
+      </w:r>
+      <w:r>
+        <w:t>:</w:t>
+      </w:r>
+    </w:p>
+    <w:p>
+      <w:pPr>
+        <w:pStyle w:val="ListParagraph"/>
+        <w:numPr>
+          <w:ilvl w:val="0"/>
+          <w:numId w:val="7"/>
+        </w:numPr>
+        <w:spacing w:after="0" w:line="240" w:lineRule="auto"/>
+      </w:pPr>
+      <w:r>
+        <w:t>Death toll comparison</w:t>
+      </w:r>
+      <w:r>
+        <w:t xml:space="preserve"> between type of disaster as a function of time</w:t>
+      </w:r>
+      <w:r>
+        <w:t xml:space="preserve"> </w:t>
+      </w:r>
+      <w:proofErr w:type="gramStart"/>
+      <w:r>
+        <w:t xml:space="preserve">- </w:t>
+      </w:r>
+      <w:r>
+        <w:t xml:space="preserve"> </w:t>
+      </w:r>
+      <w:r>
+        <w:rPr>
+          <w:color w:val="00B050"/>
+        </w:rPr>
+        <w:t>C</w:t>
+      </w:r>
+      <w:r>
+        <w:rPr>
+          <w:color w:val="00B050"/>
+        </w:rPr>
+        <w:t>hart.js</w:t>
+      </w:r>
+      <w:proofErr w:type="gramEnd"/>
+    </w:p>
+    <w:p>
+      <w:pPr>
+        <w:spacing w:after="0" w:line="240" w:lineRule="auto"/>
+        <w:ind w:left="1080"/>
+      </w:pPr>
+      <w:r>
+        <w:rPr>
+          <w:noProof/>
+        </w:rPr>
+        <w:lastRenderedPageBreak/>
+        <w:drawing>
+          <wp:inline distT="0" distB="0" distL="0" distR="0" wp14:anchorId="6CEF2EB2" wp14:editId="28C9274F">
+            <wp:extent cx="3283889" cy="1952278"/>
+            <wp:effectExtent l="0" t="0" r="0" b="0"/>
+            <wp:docPr id="1121358710" name="Picture 2"/>
+            <wp:cNvGraphicFramePr>
+              <a:graphicFrameLocks xmlns:a="http://schemas.openxmlformats.org/drawingml/2006/main" noChangeAspect="1"/>
+            </wp:cNvGraphicFramePr>
+            <a:graphic xmlns:a="http://schemas.openxmlformats.org/drawingml/2006/main">
+              <a:graphicData uri="http://schemas.openxmlformats.org/drawingml/2006/picture">
+                <pic:pic xmlns:pic="http://schemas.openxmlformats.org/drawingml/2006/picture">
+                  <pic:nvPicPr>
+                    <pic:cNvPr id="0" name="Picture 2"/>
+                    <pic:cNvPicPr>
+                      <a:picLocks noChangeAspect="1" noChangeArrowheads="1"/>
+                    </pic:cNvPicPr>
+                  </pic:nvPicPr>
+                  <pic:blipFill>
+                    <a:blip r:embed="rId7">
+                      <a:extLst>
+                        <a:ext uri="{28A0092B-C50C-407E-A947-70E740481C1C}">
+                          <a14:useLocalDpi xmlns:a14="http://schemas.microsoft.com/office/drawing/2010/main" val="0"/>
+                        </a:ext>
+                      </a:extLst>
+                    </a:blip>
+                    <a:srcRect/>
+                    <a:stretch>
+                      <a:fillRect/>
+                    </a:stretch>
+                  </pic:blipFill>
+                  <pic:spPr bwMode="auto">
+                    <a:xfrm>
+                      <a:off x="0" y="0"/>
+                      <a:ext cx="3324541" cy="1976446"/>
+                    </a:xfrm>
+                    <a:prstGeom prst="rect">
+                      <a:avLst/>
+                    </a:prstGeom>
+                    <a:noFill/>
+                  </pic:spPr>
+                </pic:pic>
+              </a:graphicData>
+            </a:graphic>
+          </wp:inline>
+        </w:drawing>
+      </w:r>
+    </w:p>
+    <w:p>
+      <w:pPr>
+        <w:spacing w:after="0" w:line="240" w:lineRule="auto"/>
+      </w:pPr>
+    </w:p>
+    <w:p>
+      <w:pPr>
+        <w:pStyle w:val="ListParagraph"/>
+        <w:numPr>
+          <w:ilvl w:val="0"/>
+          <w:numId w:val="7"/>
+        </w:numPr>
+        <w:spacing w:after="0" w:line="240" w:lineRule="auto"/>
+      </w:pPr>
+      <w:r>
+        <w:t>Dis</w:t>
+      </w:r>
+      <w:r>
+        <w:t>aster locations</w:t>
+      </w:r>
+      <w:r>
+        <w:t xml:space="preserve"> map (define descriptors: average deaths, average damage)</w:t>
+      </w:r>
+      <w:r>
+        <w:t xml:space="preserve"> - </w:t>
+      </w:r>
+      <w:r>
+        <w:rPr>
+          <w:color w:val="00B050"/>
+        </w:rPr>
+        <w:t>Leaflet</w:t>
+      </w:r>
+    </w:p>
+    <w:p>
+      <w:pPr>
+        <w:spacing w:after="0" w:line="240" w:lineRule="auto"/>
+        <w:ind w:left="1080"/>
+      </w:pPr>
+    </w:p>
+    <w:p>
+      <w:pPr>
+        <w:spacing w:after="0" w:line="240" w:lineRule="auto"/>
+      </w:pPr>
+      <w:r>
+        <w:t xml:space="preserve">                           </w:t>
+      </w:r>
+      <w:r>
+        <w:rPr>
+          <w:noProof/>
+        </w:rPr>
+        <w:drawing>
+          <wp:inline distT="0" distB="0" distL="0" distR="0" wp14:anchorId="31D2185D" wp14:editId="16FDAB23">
+            <wp:extent cx="4372171" cy="2103120"/>
+            <wp:effectExtent l="0" t="0" r="9525" b="0"/>
+            <wp:docPr id="1549485496" name="Picture 3" descr="A map of the earth with different colored circles&#10;&#10;Description automatically generated"/>
+            <wp:cNvGraphicFramePr>
+              <a:graphicFrameLocks xmlns:a="http://schemas.openxmlformats.org/drawingml/2006/main" noChangeAspect="1"/>
+            </wp:cNvGraphicFramePr>
+            <a:graphic xmlns:a="http://schemas.openxmlformats.org/drawingml/2006/main">
+              <a:graphicData uri="http://schemas.openxmlformats.org/drawingml/2006/picture">
+                <pic:pic xmlns:pic="http://schemas.openxmlformats.org/drawingml/2006/picture">
+                  <pic:nvPicPr>
+                    <pic:cNvPr id="1549485496" name="Picture 3" descr="A map of the earth with different colored circles&#10;&#10;Description automatically generated"/>
+                    <pic:cNvPicPr>
+                      <a:picLocks noChangeAspect="1" noChangeArrowheads="1"/>
+                    </pic:cNvPicPr>
+                  </pic:nvPicPr>
+                  <pic:blipFill>
+                    <a:blip r:embed="rId8" cstate="print">
+                      <a:extLst>
+                        <a:ext uri="{28A0092B-C50C-407E-A947-70E740481C1C}">
+                          <a14:useLocalDpi xmlns:a14="http://schemas.microsoft.com/office/drawing/2010/main" val="0"/>
+                        </a:ext>
+                      </a:extLst>
+                    </a:blip>
+                    <a:srcRect/>
+                    <a:stretch>
+                      <a:fillRect/>
+                    </a:stretch>
+                  </pic:blipFill>
+                  <pic:spPr bwMode="auto">
+                    <a:xfrm>
+                      <a:off x="0" y="0"/>
+                      <a:ext cx="4372171" cy="2103120"/>
+                    </a:xfrm>
+                    <a:prstGeom prst="rect">
+                      <a:avLst/>
+                    </a:prstGeom>
+                    <a:noFill/>
+                  </pic:spPr>
+                </pic:pic>
+              </a:graphicData>
+            </a:graphic>
+          </wp:inline>
+        </w:drawing>
+      </w:r>
+    </w:p>
+    <w:p>
+      <w:pPr>
+        <w:spacing w:after="0" w:line="240" w:lineRule="auto"/>
+      </w:pPr>
+    </w:p>
+    <w:p>
+      <w:pPr>
+        <w:pStyle w:val="ListParagraph"/>
+        <w:numPr>
+          <w:ilvl w:val="0"/>
+          <w:numId w:val="7"/>
+        </w:numPr>
+        <w:spacing w:after="0" w:line="240" w:lineRule="auto"/>
+      </w:pPr>
+      <w:r>
+        <w:t>Decades</w:t>
+      </w:r>
+      <w:r>
+        <w:t xml:space="preserve"> h</w:t>
+      </w:r>
+      <w:r>
+        <w:t xml:space="preserve">eat map – </w:t>
+      </w:r>
+      <w:r>
+        <w:t>layers for the 00’s, 10’s, and 20’s</w:t>
+      </w:r>
+      <w:r>
+        <w:t xml:space="preserve"> </w:t>
+      </w:r>
+      <w:r>
+        <w:t>–</w:t>
+      </w:r>
+      <w:r>
+        <w:t xml:space="preserve"> </w:t>
+      </w:r>
+      <w:r>
+        <w:rPr>
+          <w:color w:val="00B050"/>
+        </w:rPr>
+        <w:t>Leaflet</w:t>
+      </w:r>
+    </w:p>
+    <w:p>
+      <w:pPr>
+        <w:pStyle w:val="ListParagraph"/>
+        <w:spacing w:after="0" w:line="240" w:lineRule="auto"/>
+        <w:ind w:left="1080"/>
+      </w:pPr>
+    </w:p>
+    <w:p>
+      <w:pPr>
+        <w:pStyle w:val="ListParagraph"/>
+        <w:spacing w:after="0" w:line="240" w:lineRule="auto"/>
+        <w:ind w:left="1080"/>
+      </w:pPr>
+      <w:r>
+        <w:rPr>
+          <w:noProof/>
+        </w:rPr>
+        <w:drawing>
+          <wp:inline distT="0" distB="0" distL="0" distR="0" wp14:anchorId="50D2671E" wp14:editId="6F69803C">
+            <wp:extent cx="3527836" cy="2019300"/>
+            <wp:effectExtent l="0" t="0" r="0" b="0"/>
+            <wp:docPr id="618896399" name="Picture 5"/>
+            <wp:cNvGraphicFramePr>
+              <a:graphicFrameLocks xmlns:a="http://schemas.openxmlformats.org/drawingml/2006/main" noChangeAspect="1"/>
+            </wp:cNvGraphicFramePr>
+            <a:graphic xmlns:a="http://schemas.openxmlformats.org/drawingml/2006/main">
+              <a:graphicData uri="http://schemas.openxmlformats.org/drawingml/2006/picture">
+                <pic:pic xmlns:pic="http://schemas.openxmlformats.org/drawingml/2006/picture">
+                  <pic:nvPicPr>
+                    <pic:cNvPr id="0" name="Picture 5"/>
+                    <pic:cNvPicPr>
+                      <a:picLocks noChangeAspect="1" noChangeArrowheads="1"/>
+                    </pic:cNvPicPr>
+                  </pic:nvPicPr>
+                  <pic:blipFill>
+                    <a:blip r:embed="rId9">
+                      <a:extLst>
+                        <a:ext uri="{28A0092B-C50C-407E-A947-70E740481C1C}">
+                          <a14:useLocalDpi xmlns:a14="http://schemas.microsoft.com/office/drawing/2010/main" val="0"/>
+                        </a:ext>
+                      </a:extLst>
+                    </a:blip>
+                    <a:srcRect/>
+                    <a:stretch>
+                      <a:fillRect/>
+                    </a:stretch>
+                  </pic:blipFill>
+                  <pic:spPr bwMode="auto">
+                    <a:xfrm>
+                      <a:off x="0" y="0"/>
+                      <a:ext cx="3543596" cy="2028321"/>
+                    </a:xfrm>
+                    <a:prstGeom prst="rect">
+                      <a:avLst/>
+                    </a:prstGeom>
+                    <a:noFill/>
+                  </pic:spPr>
+                </pic:pic>
+              </a:graphicData>
+            </a:graphic>
+          </wp:inline>
+        </w:drawing>
+      </w:r>
+    </w:p>
+    <w:p>
+      <w:pPr>
+        <w:spacing w:after="0" w:line="240" w:lineRule="auto"/>
+      </w:pPr>
+    </w:p>
+    <w:p>
+      <w:pPr>
+        <w:pStyle w:val="ListParagraph"/>
+        <w:numPr>
+          <w:ilvl w:val="0"/>
+          <w:numId w:val="6"/>
+        </w:numPr>
+        <w:spacing w:after="0" w:line="240" w:lineRule="auto"/>
+      </w:pPr>
+      <w:r>
+        <w:t>Data Visualization</w:t>
+      </w:r>
+      <w:r>
+        <w:t>:</w:t>
       </w:r>
     </w:p>
     <w:p>
@@ -103,12 +595,12 @@
         <w:pStyle w:val="ListParagraph"/>
         <w:numPr>
           <w:ilvl w:val="1"/>
-          <w:numId w:val="3"/>
+          <w:numId w:val="6"/>
         </w:numPr>
         <w:spacing w:after="0" w:line="240" w:lineRule="auto"/>
       </w:pPr>
       <w:r>
-        <w:t>Death toll comparison</w:t>
+        <w:t>Base language: javascript</w:t>
       </w:r>
     </w:p>
     <w:p>
@@ -116,26 +608,28 @@
         <w:pStyle w:val="ListParagraph"/>
         <w:numPr>
           <w:ilvl w:val="1"/>
-          <w:numId w:val="3"/>
+          <w:numId w:val="6"/>
         </w:numPr>
         <w:spacing w:after="0" w:line="240" w:lineRule="auto"/>
       </w:pPr>
       <w:r>
-        <w:t>Volcanic eruption map (define descriptors: average deaths, average damage)</w:t>
-      </w:r>
-    </w:p>
-    <w:p>
-      <w:pPr>
-        <w:pStyle w:val="ListParagraph"/>
-        <w:numPr>
-          <w:ilvl w:val="1"/>
-          <w:numId w:val="3"/>
-        </w:numPr>
+        <w:t>Database: SQL (with ERD capability)</w:t>
+      </w:r>
+    </w:p>
+    <w:p>
+      <w:pPr>
         <w:spacing w:after="0" w:line="240" w:lineRule="auto"/>
       </w:pPr>
-      <w:r>
-        <w:t>Heat map – locations for earthquakes vs. volcanoes vs. tsunamis</w:t>
-      </w:r>
+    </w:p>
+    <w:p>
+      <w:pPr>
+        <w:spacing w:after="0" w:line="240" w:lineRule="auto"/>
+      </w:pPr>
+    </w:p>
+    <w:p>
+      <w:pPr>
+        <w:spacing w:after="0" w:line="240" w:lineRule="auto"/>
+      </w:pPr>
     </w:p>
     <w:p>
       <w:pPr>
@@ -147,54 +641,100 @@
         <w:pStyle w:val="ListParagraph"/>
         <w:numPr>
           <w:ilvl w:val="0"/>
-          <w:numId w:val="3"/>
+          <w:numId w:val="5"/>
         </w:numPr>
         <w:spacing w:after="0" w:line="240" w:lineRule="auto"/>
-      </w:pPr>
-      <w:r>
-        <w:t xml:space="preserve">Base language: </w:t>
-      </w:r>
-      <w:proofErr w:type="spellStart"/>
-      <w:r>
-        <w:t>javascript</w:t>
-      </w:r>
-      <w:proofErr w:type="spellEnd"/>
-    </w:p>
-    <w:p>
-      <w:pPr>
-        <w:spacing w:after="0" w:line="240" w:lineRule="auto"/>
-      </w:pPr>
+        <w:rPr>
+          <w:strike/>
+        </w:rPr>
+      </w:pPr>
+      <w:r>
+        <w:rPr>
+          <w:strike/>
+        </w:rPr>
+        <w:t>Brief articulation of your chosen topic and rationale</w:t>
+      </w:r>
     </w:p>
     <w:p>
       <w:pPr>
         <w:pStyle w:val="ListParagraph"/>
         <w:numPr>
           <w:ilvl w:val="0"/>
-          <w:numId w:val="3"/>
+          <w:numId w:val="5"/>
         </w:numPr>
         <w:spacing w:after="0" w:line="240" w:lineRule="auto"/>
-      </w:pPr>
-      <w:r>
-        <w:t>Database: SQL (with ERD capability)</w:t>
-      </w:r>
-    </w:p>
-    <w:p>
-      <w:pPr>
-        <w:spacing w:after="0" w:line="240" w:lineRule="auto"/>
-      </w:pPr>
+        <w:rPr>
+          <w:strike/>
+        </w:rPr>
+      </w:pPr>
+      <w:r>
+        <w:rPr>
+          <w:strike/>
+        </w:rPr>
+        <w:t>A link to your dataset(s) and a screen shot of the metadata, if it exists</w:t>
+      </w:r>
     </w:p>
     <w:p>
       <w:pPr>
         <w:pStyle w:val="ListParagraph"/>
         <w:numPr>
           <w:ilvl w:val="0"/>
-          <w:numId w:val="4"/>
+          <w:numId w:val="5"/>
         </w:numPr>
         <w:spacing w:after="0" w:line="240" w:lineRule="auto"/>
-      </w:pPr>
-      <w:r>
-        <w:t>Visualizations: TBD</w:t>
-      </w:r>
+        <w:rPr>
+          <w:strike/>
+        </w:rPr>
+      </w:pPr>
+      <w:r>
+        <w:rPr>
+          <w:strike/>
+        </w:rPr>
+        <w:t>3-4 screenshots of relevant, “inspiring” visualizations that show your creative ideas</w:t>
+      </w:r>
+    </w:p>
+    <w:p>
+      <w:pPr>
+        <w:pStyle w:val="ListParagraph"/>
+        <w:numPr>
+          <w:ilvl w:val="0"/>
+          <w:numId w:val="5"/>
+        </w:numPr>
+        <w:spacing w:after="0" w:line="240" w:lineRule="auto"/>
+      </w:pPr>
+      <w:r>
+        <w:t>A sketch of the final design</w:t>
+      </w:r>
+    </w:p>
+    <w:p>
+      <w:pPr>
+        <w:pStyle w:val="ListParagraph"/>
+        <w:numPr>
+          <w:ilvl w:val="0"/>
+          <w:numId w:val="5"/>
+        </w:numPr>
+        <w:spacing w:after="0" w:line="240" w:lineRule="auto"/>
+        <w:rPr>
+          <w:strike/>
+        </w:rPr>
+      </w:pPr>
+      <w:r>
+        <w:rPr>
+          <w:strike/>
+        </w:rPr>
+        <w:t xml:space="preserve">A link to the primary GitHub repository where you’ll be housing </w:t>
+      </w:r>
+      <w:r>
+        <w:rPr>
+          <w:strike/>
+        </w:rPr>
+        <w:t>your work</w:t>
+      </w:r>
+    </w:p>
+    <w:p>
+      <w:pPr>
+        <w:spacing w:after="0" w:line="240" w:lineRule="auto"/>
+      </w:pPr>
     </w:p>
     <w:sectPr>
       <w:pgSz w:w="12240" w:h="15840"/>
@@ -211,17 +751,17 @@
   <w:abstractNum w:abstractNumId="0" w15:restartNumberingAfterBreak="0">
     <w:nsid w:val="0EB1539C"/>
     <w:multiLevelType w:val="hybridMultilevel"/>
-    <w:tmpl w:val="561AB54A"/>
-    <w:lvl w:ilvl="0" w:tplc="04090005">
-      <w:start w:val="1"/>
-      <w:numFmt w:val="bullet"/>
-      <w:lvlText w:val=""/>
+    <w:tmpl w:val="578A9F60"/>
+    <w:lvl w:ilvl="0" w:tplc="0409000F">
+      <w:start w:val="1"/>
+      <w:numFmt w:val="decimal"/>
+      <w:lvlText w:val="%1."/>
       <w:lvlJc w:val="left"/>
       <w:pPr>
         <w:ind w:left="1080" w:hanging="360"/>
       </w:pPr>
       <w:rPr>
-        <w:rFonts w:ascii="Wingdings" w:hAnsi="Wingdings" w:hint="default"/>
+        <w:rFonts w:hint="default"/>
       </w:rPr>
     </w:lvl>
     <w:lvl w:ilvl="1" w:tplc="04090001">
@@ -434,6 +974,184 @@
     </w:lvl>
   </w:abstractNum>
   <w:abstractNum w:abstractNumId="2" w15:restartNumberingAfterBreak="0">
+    <w:nsid w:val="1D463209"/>
+    <w:multiLevelType w:val="hybridMultilevel"/>
+    <w:tmpl w:val="6DBC61B8"/>
+    <w:lvl w:ilvl="0" w:tplc="0409000F">
+      <w:start w:val="1"/>
+      <w:numFmt w:val="decimal"/>
+      <w:lvlText w:val="%1."/>
+      <w:lvlJc w:val="left"/>
+      <w:pPr>
+        <w:ind w:left="720" w:hanging="360"/>
+      </w:pPr>
+      <w:rPr>
+        <w:rFonts w:hint="default"/>
+      </w:rPr>
+    </w:lvl>
+    <w:lvl w:ilvl="1" w:tplc="04090019">
+      <w:start w:val="1"/>
+      <w:numFmt w:val="lowerLetter"/>
+      <w:lvlText w:val="%2."/>
+      <w:lvlJc w:val="left"/>
+      <w:pPr>
+        <w:ind w:left="1440" w:hanging="360"/>
+      </w:pPr>
+    </w:lvl>
+    <w:lvl w:ilvl="2" w:tplc="0409001B" w:tentative="1">
+      <w:start w:val="1"/>
+      <w:numFmt w:val="lowerRoman"/>
+      <w:lvlText w:val="%3."/>
+      <w:lvlJc w:val="right"/>
+      <w:pPr>
+        <w:ind w:left="2160" w:hanging="180"/>
+      </w:pPr>
+    </w:lvl>
+    <w:lvl w:ilvl="3" w:tplc="0409000F" w:tentative="1">
+      <w:start w:val="1"/>
+      <w:numFmt w:val="decimal"/>
+      <w:lvlText w:val="%4."/>
+      <w:lvlJc w:val="left"/>
+      <w:pPr>
+        <w:ind w:left="2880" w:hanging="360"/>
+      </w:pPr>
+    </w:lvl>
+    <w:lvl w:ilvl="4" w:tplc="04090019" w:tentative="1">
+      <w:start w:val="1"/>
+      <w:numFmt w:val="lowerLetter"/>
+      <w:lvlText w:val="%5."/>
+      <w:lvlJc w:val="left"/>
+      <w:pPr>
+        <w:ind w:left="3600" w:hanging="360"/>
+      </w:pPr>
+    </w:lvl>
+    <w:lvl w:ilvl="5" w:tplc="0409001B" w:tentative="1">
+      <w:start w:val="1"/>
+      <w:numFmt w:val="lowerRoman"/>
+      <w:lvlText w:val="%6."/>
+      <w:lvlJc w:val="right"/>
+      <w:pPr>
+        <w:ind w:left="4320" w:hanging="180"/>
+      </w:pPr>
+    </w:lvl>
+    <w:lvl w:ilvl="6" w:tplc="0409000F" w:tentative="1">
+      <w:start w:val="1"/>
+      <w:numFmt w:val="decimal"/>
+      <w:lvlText w:val="%7."/>
+      <w:lvlJc w:val="left"/>
+      <w:pPr>
+        <w:ind w:left="5040" w:hanging="360"/>
+      </w:pPr>
+    </w:lvl>
+    <w:lvl w:ilvl="7" w:tplc="04090019" w:tentative="1">
+      <w:start w:val="1"/>
+      <w:numFmt w:val="lowerLetter"/>
+      <w:lvlText w:val="%8."/>
+      <w:lvlJc w:val="left"/>
+      <w:pPr>
+        <w:ind w:left="5760" w:hanging="360"/>
+      </w:pPr>
+    </w:lvl>
+    <w:lvl w:ilvl="8" w:tplc="0409001B" w:tentative="1">
+      <w:start w:val="1"/>
+      <w:numFmt w:val="lowerRoman"/>
+      <w:lvlText w:val="%9."/>
+      <w:lvlJc w:val="right"/>
+      <w:pPr>
+        <w:ind w:left="6480" w:hanging="180"/>
+      </w:pPr>
+    </w:lvl>
+  </w:abstractNum>
+  <w:abstractNum w:abstractNumId="3" w15:restartNumberingAfterBreak="0">
+    <w:nsid w:val="1FC32B0B"/>
+    <w:multiLevelType w:val="hybridMultilevel"/>
+    <w:tmpl w:val="E61097DA"/>
+    <w:lvl w:ilvl="0" w:tplc="0409000F">
+      <w:start w:val="1"/>
+      <w:numFmt w:val="decimal"/>
+      <w:lvlText w:val="%1."/>
+      <w:lvlJc w:val="left"/>
+      <w:pPr>
+        <w:ind w:left="720" w:hanging="360"/>
+      </w:pPr>
+      <w:rPr>
+        <w:rFonts w:hint="default"/>
+      </w:rPr>
+    </w:lvl>
+    <w:lvl w:ilvl="1" w:tplc="04090019" w:tentative="1">
+      <w:start w:val="1"/>
+      <w:numFmt w:val="lowerLetter"/>
+      <w:lvlText w:val="%2."/>
+      <w:lvlJc w:val="left"/>
+      <w:pPr>
+        <w:ind w:left="1440" w:hanging="360"/>
+      </w:pPr>
+    </w:lvl>
+    <w:lvl w:ilvl="2" w:tplc="0409001B" w:tentative="1">
+      <w:start w:val="1"/>
+      <w:numFmt w:val="lowerRoman"/>
+      <w:lvlText w:val="%3."/>
+      <w:lvlJc w:val="right"/>
+      <w:pPr>
+        <w:ind w:left="2160" w:hanging="180"/>
+      </w:pPr>
+    </w:lvl>
+    <w:lvl w:ilvl="3" w:tplc="0409000F" w:tentative="1">
+      <w:start w:val="1"/>
+      <w:numFmt w:val="decimal"/>
+      <w:lvlText w:val="%4."/>
+      <w:lvlJc w:val="left"/>
+      <w:pPr>
+        <w:ind w:left="2880" w:hanging="360"/>
+      </w:pPr>
+    </w:lvl>
+    <w:lvl w:ilvl="4" w:tplc="04090019" w:tentative="1">
+      <w:start w:val="1"/>
+      <w:numFmt w:val="lowerLetter"/>
+      <w:lvlText w:val="%5."/>
+      <w:lvlJc w:val="left"/>
+      <w:pPr>
+        <w:ind w:left="3600" w:hanging="360"/>
+      </w:pPr>
+    </w:lvl>
+    <w:lvl w:ilvl="5" w:tplc="0409001B" w:tentative="1">
+      <w:start w:val="1"/>
+      <w:numFmt w:val="lowerRoman"/>
+      <w:lvlText w:val="%6."/>
+      <w:lvlJc w:val="right"/>
+      <w:pPr>
+        <w:ind w:left="4320" w:hanging="180"/>
+      </w:pPr>
+    </w:lvl>
+    <w:lvl w:ilvl="6" w:tplc="0409000F" w:tentative="1">
+      <w:start w:val="1"/>
+      <w:numFmt w:val="decimal"/>
+      <w:lvlText w:val="%7."/>
+      <w:lvlJc w:val="left"/>
+      <w:pPr>
+        <w:ind w:left="5040" w:hanging="360"/>
+      </w:pPr>
+    </w:lvl>
+    <w:lvl w:ilvl="7" w:tplc="04090019" w:tentative="1">
+      <w:start w:val="1"/>
+      <w:numFmt w:val="lowerLetter"/>
+      <w:lvlText w:val="%8."/>
+      <w:lvlJc w:val="left"/>
+      <w:pPr>
+        <w:ind w:left="5760" w:hanging="360"/>
+      </w:pPr>
+    </w:lvl>
+    <w:lvl w:ilvl="8" w:tplc="0409001B" w:tentative="1">
+      <w:start w:val="1"/>
+      <w:numFmt w:val="lowerRoman"/>
+      <w:lvlText w:val="%9."/>
+      <w:lvlJc w:val="right"/>
+      <w:pPr>
+        <w:ind w:left="6480" w:hanging="180"/>
+      </w:pPr>
+    </w:lvl>
+  </w:abstractNum>
+  <w:abstractNum w:abstractNumId="4" w15:restartNumberingAfterBreak="0">
     <w:nsid w:val="350832E8"/>
     <w:multiLevelType w:val="hybridMultilevel"/>
     <w:tmpl w:val="82F69458"/>
@@ -546,7 +1264,7 @@
       </w:rPr>
     </w:lvl>
   </w:abstractNum>
-  <w:abstractNum w:abstractNumId="3" w15:restartNumberingAfterBreak="0">
+  <w:abstractNum w:abstractNumId="5" w15:restartNumberingAfterBreak="0">
     <w:nsid w:val="414B16C6"/>
     <w:multiLevelType w:val="hybridMultilevel"/>
     <w:tmpl w:val="C8BC6438"/>
@@ -653,6 +1371,119 @@
       <w:lvlJc w:val="left"/>
       <w:pPr>
         <w:ind w:left="6480" w:hanging="360"/>
+      </w:pPr>
+      <w:rPr>
+        <w:rFonts w:ascii="Wingdings" w:hAnsi="Wingdings" w:hint="default"/>
+      </w:rPr>
+    </w:lvl>
+  </w:abstractNum>
+  <w:abstractNum w:abstractNumId="6" w15:restartNumberingAfterBreak="0">
+    <w:nsid w:val="69C7551A"/>
+    <w:multiLevelType w:val="hybridMultilevel"/>
+    <w:tmpl w:val="B844857C"/>
+    <w:lvl w:ilvl="0" w:tplc="04090001">
+      <w:start w:val="1"/>
+      <w:numFmt w:val="bullet"/>
+      <w:lvlText w:val=""/>
+      <w:lvlJc w:val="left"/>
+      <w:pPr>
+        <w:ind w:left="1080" w:hanging="360"/>
+      </w:pPr>
+      <w:rPr>
+        <w:rFonts w:ascii="Symbol" w:hAnsi="Symbol" w:hint="default"/>
+      </w:rPr>
+    </w:lvl>
+    <w:lvl w:ilvl="1" w:tplc="FFFFFFFF">
+      <w:start w:val="1"/>
+      <w:numFmt w:val="bullet"/>
+      <w:lvlText w:val=""/>
+      <w:lvlJc w:val="left"/>
+      <w:pPr>
+        <w:ind w:left="1800" w:hanging="360"/>
+      </w:pPr>
+      <w:rPr>
+        <w:rFonts w:ascii="Symbol" w:hAnsi="Symbol" w:hint="default"/>
+      </w:rPr>
+    </w:lvl>
+    <w:lvl w:ilvl="2" w:tplc="FFFFFFFF" w:tentative="1">
+      <w:start w:val="1"/>
+      <w:numFmt w:val="bullet"/>
+      <w:lvlText w:val=""/>
+      <w:lvlJc w:val="left"/>
+      <w:pPr>
+        <w:ind w:left="2520" w:hanging="360"/>
+      </w:pPr>
+      <w:rPr>
+        <w:rFonts w:ascii="Wingdings" w:hAnsi="Wingdings" w:hint="default"/>
+      </w:rPr>
+    </w:lvl>
+    <w:lvl w:ilvl="3" w:tplc="FFFFFFFF" w:tentative="1">
+      <w:start w:val="1"/>
+      <w:numFmt w:val="bullet"/>
+      <w:lvlText w:val=""/>
+      <w:lvlJc w:val="left"/>
+      <w:pPr>
+        <w:ind w:left="3240" w:hanging="360"/>
+      </w:pPr>
+      <w:rPr>
+        <w:rFonts w:ascii="Symbol" w:hAnsi="Symbol" w:hint="default"/>
+      </w:rPr>
+    </w:lvl>
+    <w:lvl w:ilvl="4" w:tplc="FFFFFFFF" w:tentative="1">
+      <w:start w:val="1"/>
+      <w:numFmt w:val="bullet"/>
+      <w:lvlText w:val="o"/>
+      <w:lvlJc w:val="left"/>
+      <w:pPr>
+        <w:ind w:left="3960" w:hanging="360"/>
+      </w:pPr>
+      <w:rPr>
+        <w:rFonts w:ascii="Courier New" w:hAnsi="Courier New" w:cs="Courier New" w:hint="default"/>
+      </w:rPr>
+    </w:lvl>
+    <w:lvl w:ilvl="5" w:tplc="FFFFFFFF" w:tentative="1">
+      <w:start w:val="1"/>
+      <w:numFmt w:val="bullet"/>
+      <w:lvlText w:val=""/>
+      <w:lvlJc w:val="left"/>
+      <w:pPr>
+        <w:ind w:left="4680" w:hanging="360"/>
+      </w:pPr>
+      <w:rPr>
+        <w:rFonts w:ascii="Wingdings" w:hAnsi="Wingdings" w:hint="default"/>
+      </w:rPr>
+    </w:lvl>
+    <w:lvl w:ilvl="6" w:tplc="FFFFFFFF" w:tentative="1">
+      <w:start w:val="1"/>
+      <w:numFmt w:val="bullet"/>
+      <w:lvlText w:val=""/>
+      <w:lvlJc w:val="left"/>
+      <w:pPr>
+        <w:ind w:left="5400" w:hanging="360"/>
+      </w:pPr>
+      <w:rPr>
+        <w:rFonts w:ascii="Symbol" w:hAnsi="Symbol" w:hint="default"/>
+      </w:rPr>
+    </w:lvl>
+    <w:lvl w:ilvl="7" w:tplc="FFFFFFFF" w:tentative="1">
+      <w:start w:val="1"/>
+      <w:numFmt w:val="bullet"/>
+      <w:lvlText w:val="o"/>
+      <w:lvlJc w:val="left"/>
+      <w:pPr>
+        <w:ind w:left="6120" w:hanging="360"/>
+      </w:pPr>
+      <w:rPr>
+        <w:rFonts w:ascii="Courier New" w:hAnsi="Courier New" w:cs="Courier New" w:hint="default"/>
+      </w:rPr>
+    </w:lvl>
+    <w:lvl w:ilvl="8" w:tplc="FFFFFFFF" w:tentative="1">
+      <w:start w:val="1"/>
+      <w:numFmt w:val="bullet"/>
+      <w:lvlText w:val=""/>
+      <w:lvlJc w:val="left"/>
+      <w:pPr>
+        <w:ind w:left="6840" w:hanging="360"/>
       </w:pPr>
       <w:rPr>
         <w:rFonts w:ascii="Wingdings" w:hAnsi="Wingdings" w:hint="default"/>
@@ -663,13 +1494,22 @@
     <w:abstractNumId w:val="1"/>
   </w:num>
   <w:num w:numId="2" w16cid:durableId="27032942">
-    <w:abstractNumId w:val="3"/>
+    <w:abstractNumId w:val="5"/>
   </w:num>
   <w:num w:numId="3" w16cid:durableId="390231381">
     <w:abstractNumId w:val="0"/>
   </w:num>
   <w:num w:numId="4" w16cid:durableId="1239829783">
+    <w:abstractNumId w:val="4"/>
+  </w:num>
+  <w:num w:numId="5" w16cid:durableId="389696145">
+    <w:abstractNumId w:val="3"/>
+  </w:num>
+  <w:num w:numId="6" w16cid:durableId="1976518252">
     <w:abstractNumId w:val="2"/>
+  </w:num>
+  <w:num w:numId="7" w16cid:durableId="530075108">
+    <w:abstractNumId w:val="6"/>
   </w:num>
 </w:numbering>
 </file>
@@ -1591,6 +2431,81 @@
       <w:spacing w:val="5"/>
     </w:rPr>
   </w:style>
+  <w:style w:type="paragraph" w:styleId="HTMLPreformatted">
+    <w:name w:val="HTML Preformatted"/>
+    <w:basedOn w:val="Normal"/>
+    <w:link w:val="HTMLPreformattedChar"/>
+    <w:uiPriority w:val="99"/>
+    <w:semiHidden/>
+    <w:unhideWhenUsed/>
+    <w:rsid w:val="00B468D9"/>
+    <w:pPr>
+      <w:tabs>
+        <w:tab w:val="left" w:pos="916"/>
+        <w:tab w:val="left" w:pos="1832"/>
+        <w:tab w:val="left" w:pos="2748"/>
+        <w:tab w:val="left" w:pos="3664"/>
+        <w:tab w:val="left" w:pos="4580"/>
+        <w:tab w:val="left" w:pos="5496"/>
+        <w:tab w:val="left" w:pos="6412"/>
+        <w:tab w:val="left" w:pos="7328"/>
+        <w:tab w:val="left" w:pos="8244"/>
+        <w:tab w:val="left" w:pos="9160"/>
+        <w:tab w:val="left" w:pos="10076"/>
+        <w:tab w:val="left" w:pos="10992"/>
+        <w:tab w:val="left" w:pos="11908"/>
+        <w:tab w:val="left" w:pos="12824"/>
+        <w:tab w:val="left" w:pos="13740"/>
+        <w:tab w:val="left" w:pos="14656"/>
+      </w:tabs>
+      <w:spacing w:after="0" w:line="240" w:lineRule="auto"/>
+    </w:pPr>
+    <w:rPr>
+      <w:rFonts w:ascii="Courier New" w:eastAsia="Times New Roman" w:hAnsi="Courier New" w:cs="Courier New"/>
+      <w:kern w:val="0"/>
+      <w:sz w:val="20"/>
+      <w:szCs w:val="20"/>
+      <w14:ligatures w14:val="none"/>
+    </w:rPr>
+  </w:style>
+  <w:style w:type="character" w:customStyle="1" w:styleId="HTMLPreformattedChar">
+    <w:name w:val="HTML Preformatted Char"/>
+    <w:basedOn w:val="DefaultParagraphFont"/>
+    <w:link w:val="HTMLPreformatted"/>
+    <w:uiPriority w:val="99"/>
+    <w:semiHidden/>
+    <w:rsid w:val="00B468D9"/>
+    <w:rPr>
+      <w:rFonts w:ascii="Courier New" w:eastAsia="Times New Roman" w:hAnsi="Courier New" w:cs="Courier New"/>
+      <w:kern w:val="0"/>
+      <w:sz w:val="20"/>
+      <w:szCs w:val="20"/>
+      <w14:ligatures w14:val="none"/>
+    </w:rPr>
+  </w:style>
+  <w:style w:type="character" w:styleId="Hyperlink">
+    <w:name w:val="Hyperlink"/>
+    <w:basedOn w:val="DefaultParagraphFont"/>
+    <w:uiPriority w:val="99"/>
+    <w:unhideWhenUsed/>
+    <w:rsid w:val="00225BE1"/>
+    <w:rPr>
+      <w:color w:val="467886" w:themeColor="hyperlink"/>
+      <w:u w:val="single"/>
+    </w:rPr>
+  </w:style>
+  <w:style w:type="character" w:styleId="UnresolvedMention">
+    <w:name w:val="Unresolved Mention"/>
+    <w:basedOn w:val="DefaultParagraphFont"/>
+    <w:uiPriority w:val="99"/>
+    <w:semiHidden/>
+    <w:unhideWhenUsed/>
+    <w:rsid w:val="00225BE1"/>
+    <w:rPr>
+      <w:color w:val="605E5C"/>
+      <w:shd w:val="clear" w:color="auto" w:fill="E1DFDD"/>
+    </w:rPr>
+  </w:style>
 </w:styles>
 </file>
 

</xml_diff>